<commit_message>
More comments and edits
</commit_message>
<xml_diff>
--- a/InProgress/Requirements for Semantic Grounding of SIMF Rules.docx
+++ b/InProgress/Requirements for Semantic Grounding of SIMF Rules.docx
@@ -290,9 +290,7 @@
           <w:t xml:space="preserve"> (i.e., having multiple Properties),</w:t>
         </w:r>
       </w:ins>
-      <w:bookmarkStart w:id="15" w:name="_GoBack"/>
-      <w:bookmarkEnd w:id="15"/>
-      <w:ins w:id="16" w:author="Jim Logan" w:date="2016-06-23T11:30:00Z">
+      <w:ins w:id="15" w:author="Jim Logan" w:date="2016-06-23T11:30:00Z">
         <w:r>
           <w:t xml:space="preserve"> </w:t>
         </w:r>
@@ -307,7 +305,7 @@
           <w:noProof/>
         </w:rPr>
         <w:drawing>
-          <wp:inline distT="0" distB="0" distL="0" distR="0" wp14:anchorId="614426D7" wp14:editId="280FE0D2">
+          <wp:inline distT="0" distB="0" distL="0" distR="0" wp14:anchorId="6D112095" wp14:editId="451BEE0A">
             <wp:extent cx="5943600" cy="4838065"/>
             <wp:effectExtent l="0" t="0" r="0" b="635"/>
             <wp:docPr id="1" name="Picture 1"/>
@@ -345,23 +343,103 @@
     </w:p>
     <w:p>
       <w:r>
-        <w:t>The reader is referred to the specification for details. What should be noted is the use of context as the binding between propositions</w:t>
-      </w:r>
-      <w:r>
-        <w:t xml:space="preserve"> (has assertion)</w:t>
+        <w:t xml:space="preserve">The reader is referred to the specification for details. What should be noted </w:t>
+      </w:r>
+      <w:proofErr w:type="gramStart"/>
+      <w:r>
+        <w:t>is</w:t>
+      </w:r>
+      <w:proofErr w:type="gramEnd"/>
+      <w:r>
+        <w:t xml:space="preserve"> the use of </w:t>
+      </w:r>
+      <w:ins w:id="16" w:author="Jim Logan" w:date="2016-06-23T11:35:00Z">
+        <w:r>
+          <w:t>C</w:t>
+        </w:r>
+      </w:ins>
+      <w:del w:id="17" w:author="Jim Logan" w:date="2016-06-23T11:35:00Z">
+        <w:r>
+          <w:delText>c</w:delText>
+        </w:r>
+      </w:del>
+      <w:r>
+        <w:t xml:space="preserve">ontext </w:t>
+      </w:r>
+      <w:ins w:id="18" w:author="Jim Logan" w:date="2016-06-23T11:35:00Z">
+        <w:r>
+          <w:t xml:space="preserve">(see upper-left in diagram) </w:t>
+        </w:r>
+      </w:ins>
+      <w:r>
+        <w:t xml:space="preserve">as the binding between </w:t>
+      </w:r>
+      <w:ins w:id="19" w:author="Jim Logan" w:date="2016-06-23T11:36:00Z">
+        <w:r>
+          <w:t>P</w:t>
+        </w:r>
+      </w:ins>
+      <w:del w:id="20" w:author="Jim Logan" w:date="2016-06-23T11:36:00Z">
+        <w:r>
+          <w:delText>p</w:delText>
+        </w:r>
+      </w:del>
+      <w:r>
+        <w:t>ropositions</w:t>
+      </w:r>
+      <w:r>
+        <w:t xml:space="preserve"> (has assertion</w:t>
+      </w:r>
+      <w:ins w:id="21" w:author="Jim Logan" w:date="2016-06-23T11:36:00Z">
+        <w:r>
+          <w:t>, shown middle right in diagram</w:t>
+        </w:r>
+      </w:ins>
+      <w:r>
+        <w:t>)</w:t>
       </w:r>
       <w:r>
         <w:t xml:space="preserve"> and what they contextualize </w:t>
       </w:r>
       <w:r>
-        <w:t xml:space="preserve">(contextualizes) </w:t>
-      </w:r>
-      <w:r>
-        <w:t xml:space="preserve">and the definition of relationships as first-class </w:t>
+        <w:t>(contextualizes</w:t>
+      </w:r>
+      <w:ins w:id="22" w:author="Jim Logan" w:date="2016-06-23T11:37:00Z">
+        <w:r>
+          <w:t>, shown upper-left in diagram</w:t>
+        </w:r>
+      </w:ins>
+      <w:r>
+        <w:t xml:space="preserve">) </w:t>
+      </w:r>
+      <w:commentRangeStart w:id="23"/>
+      <w:r>
+        <w:t xml:space="preserve">and the definition of </w:t>
+      </w:r>
+      <w:commentRangeStart w:id="24"/>
+      <w:r>
+        <w:t xml:space="preserve">relationships </w:t>
+      </w:r>
+      <w:commentRangeEnd w:id="24"/>
+      <w:r>
+        <w:rPr>
+          <w:rStyle w:val="CommentReference"/>
+        </w:rPr>
+        <w:commentReference w:id="24"/>
+      </w:r>
+      <w:r>
+        <w:t xml:space="preserve">as first-class </w:t>
       </w:r>
       <w:r>
         <w:t>(relationships may participate in other relationships and be in specific time and other context)</w:t>
       </w:r>
+      <w:commentRangeEnd w:id="23"/>
+      <w:r>
+        <w:rPr>
+          <w:rStyle w:val="CommentReference"/>
+        </w:rPr>
+        <w:commentReference w:id="23"/>
+      </w:r>
       <w:r>
         <w:t xml:space="preserve">. This is the structure over which </w:t>
       </w:r>
@@ -381,8 +459,13 @@
       </w:r>
     </w:p>
     <w:p>
-      <w:r>
-        <w:t>SIMF defin</w:t>
+      <w:bookmarkStart w:id="25" w:name="_GoBack"/>
+      <w:r>
+        <w:t xml:space="preserve">SIMF </w:t>
+      </w:r>
+      <w:bookmarkEnd w:id="25"/>
+      <w:r>
+        <w:t>defin</w:t>
       </w:r>
       <w:r>
         <w:t>es a set of rule</w:t>
@@ -592,7 +675,7 @@
           <w:noProof/>
         </w:rPr>
         <w:drawing>
-          <wp:inline distT="0" distB="0" distL="0" distR="0" wp14:anchorId="7E322589" wp14:editId="4B13B639">
+          <wp:inline distT="0" distB="0" distL="0" distR="0" wp14:anchorId="5B87BD7D" wp14:editId="017D45AC">
             <wp:extent cx="5943600" cy="3375660"/>
             <wp:effectExtent l="0" t="0" r="0" b="0"/>
             <wp:docPr id="2" name="Picture 2"/>
@@ -635,7 +718,7 @@
         </w:rPr>
         <w:lastRenderedPageBreak/>
         <w:drawing>
-          <wp:inline distT="0" distB="0" distL="0" distR="0" wp14:anchorId="64F98658" wp14:editId="62BE0F82">
+          <wp:inline distT="0" distB="0" distL="0" distR="0" wp14:anchorId="3DE6821E" wp14:editId="4F1AA04D">
             <wp:extent cx="5943600" cy="4295775"/>
             <wp:effectExtent l="0" t="0" r="0" b="9525"/>
             <wp:docPr id="3" name="Picture 3"/>
@@ -677,7 +760,7 @@
           <w:noProof/>
         </w:rPr>
         <w:drawing>
-          <wp:inline distT="0" distB="0" distL="0" distR="0" wp14:anchorId="540F588A" wp14:editId="5AFB8409">
+          <wp:inline distT="0" distB="0" distL="0" distR="0" wp14:anchorId="4B848263" wp14:editId="358AF6B1">
             <wp:extent cx="5943600" cy="3664585"/>
             <wp:effectExtent l="0" t="0" r="0" b="0"/>
             <wp:docPr id="4" name="Picture 4"/>
@@ -745,7 +828,7 @@
           <w:noProof/>
         </w:rPr>
         <w:drawing>
-          <wp:inline distT="0" distB="0" distL="0" distR="0" wp14:anchorId="0A12BAFC" wp14:editId="309BD093">
+          <wp:inline distT="0" distB="0" distL="0" distR="0" wp14:anchorId="2F26BF44" wp14:editId="7C845ACF">
             <wp:extent cx="5943600" cy="5074920"/>
             <wp:effectExtent l="0" t="0" r="0" b="0"/>
             <wp:docPr id="7" name="Picture 7"/>
@@ -788,7 +871,7 @@
         </w:rPr>
         <w:lastRenderedPageBreak/>
         <w:drawing>
-          <wp:inline distT="0" distB="0" distL="0" distR="0" wp14:anchorId="519B7FEE" wp14:editId="2647D999">
+          <wp:inline distT="0" distB="0" distL="0" distR="0" wp14:anchorId="7C9C9F7F" wp14:editId="1F9FC559">
             <wp:extent cx="5943600" cy="4661535"/>
             <wp:effectExtent l="0" t="0" r="0" b="5715"/>
             <wp:docPr id="6" name="Picture 6"/>
@@ -1085,6 +1168,38 @@
       </w:r>
       <w:r>
         <w:t>What does this mean?</w:t>
+      </w:r>
+    </w:p>
+  </w:comment>
+  <w:comment w:id="24" w:author="Jim Logan" w:date="2016-06-23T11:39:00Z" w:initials="JL">
+    <w:p>
+      <w:pPr>
+        <w:pStyle w:val="CommentText"/>
+      </w:pPr>
+      <w:r>
+        <w:rPr>
+          <w:rStyle w:val="CommentReference"/>
+        </w:rPr>
+        <w:annotationRef/>
+      </w:r>
+      <w:r>
+        <w:t>I think you mean Relationship Types in this sentence.</w:t>
+      </w:r>
+    </w:p>
+  </w:comment>
+  <w:comment w:id="23" w:author="Jim Logan" w:date="2016-06-23T11:38:00Z" w:initials="JL">
+    <w:p>
+      <w:pPr>
+        <w:pStyle w:val="CommentText"/>
+      </w:pPr>
+      <w:r>
+        <w:rPr>
+          <w:rStyle w:val="CommentReference"/>
+        </w:rPr>
+        <w:annotationRef/>
+      </w:r>
+      <w:r>
+        <w:t>Split sentence. Way too long as is.</w:t>
       </w:r>
     </w:p>
   </w:comment>

</xml_diff>

<commit_message>
Finished comments and edits
</commit_message>
<xml_diff>
--- a/InProgress/Requirements for Semantic Grounding of SIMF Rules.docx
+++ b/InProgress/Requirements for Semantic Grounding of SIMF Rules.docx
@@ -951,6 +951,7 @@
       </w:r>
     </w:p>
     <w:p>
+      <w:commentRangeStart w:id="35"/>
       <w:r>
         <w:rPr>
           <w:noProof/>
@@ -992,16 +993,45 @@
           </wp:inline>
         </w:drawing>
       </w:r>
-    </w:p>
-    <w:p>
-      <w:r>
-        <w:t>Representation rules provide a high-level view of what information model types repre</w:t>
+      <w:commentRangeEnd w:id="35"/>
+      <w:r>
+        <w:rPr>
+          <w:rStyle w:val="CommentReference"/>
+        </w:rPr>
+        <w:commentReference w:id="35"/>
+      </w:r>
+    </w:p>
+    <w:p>
+      <w:r>
+        <w:t xml:space="preserve">Representation rules </w:t>
+      </w:r>
+      <w:ins w:id="36" w:author="Jim Logan" w:date="2016-06-24T14:26:00Z">
+        <w:r>
+          <w:t xml:space="preserve">(see top right of Mapping Rules diagram) </w:t>
+        </w:r>
+      </w:ins>
+      <w:r>
+        <w:t>provide a high-level view of what information model types repre</w:t>
       </w:r>
       <w:r>
         <w:t>sent what concept types</w:t>
       </w:r>
       <w:r>
-        <w:t>, however any two types may play the roles of what is the concept and what is the representation. Representation rules also constrain map rules – a type can only map to what it represents (however there is an override for this).</w:t>
+        <w:t>, however any two types may play the roles of what is the concept and what is the representation. Representation rules also constrain map rules – a type can only map to what it represents (</w:t>
+      </w:r>
+      <w:commentRangeStart w:id="37"/>
+      <w:r>
+        <w:t>however there is an override for this</w:t>
+      </w:r>
+      <w:commentRangeEnd w:id="37"/>
+      <w:r>
+        <w:rPr>
+          <w:rStyle w:val="CommentReference"/>
+        </w:rPr>
+        <w:commentReference w:id="37"/>
+      </w:r>
+      <w:r>
+        <w:t>).</w:t>
       </w:r>
       <w:r>
         <w:t xml:space="preserve">  Patterns provide for complex paths through models such that mappings do not have to be 1:1.</w:t>
@@ -1009,7 +1039,28 @@
     </w:p>
     <w:p>
       <w:r>
-        <w:t>Note also that patterns provide a “match” capability which defines the conditions that will “fire” the rule (the head) for the other properties and relations specified (the body). The head is defined as all elements with a “has strength” of “Match”.</w:t>
+        <w:t>Note also that patterns provide a “match” capability</w:t>
+      </w:r>
+      <w:del w:id="38" w:author="Jim Logan" w:date="2016-06-24T14:29:00Z">
+        <w:r>
+          <w:delText xml:space="preserve"> which </w:delText>
+        </w:r>
+      </w:del>
+      <w:ins w:id="39" w:author="Jim Logan" w:date="2016-06-24T14:29:00Z">
+        <w:r>
+          <w:t xml:space="preserve"> to </w:t>
+        </w:r>
+      </w:ins>
+      <w:r>
+        <w:t>define</w:t>
+      </w:r>
+      <w:del w:id="40" w:author="Jim Logan" w:date="2016-06-24T14:29:00Z">
+        <w:r>
+          <w:delText>s</w:delText>
+        </w:r>
+      </w:del>
+      <w:r>
+        <w:t xml:space="preserve"> the conditions that will “fire” the rule (the head) for the other properties and relations specified (the body). The head is defined as all elements with a “has strength” of “Match”.</w:t>
       </w:r>
     </w:p>
     <w:p>
@@ -1027,7 +1078,15 @@
       </w:r>
       <w:proofErr w:type="spellStart"/>
       <w:r>
-        <w:t>bidirectionaly</w:t>
+        <w:t>bidirectional</w:t>
+      </w:r>
+      <w:ins w:id="41" w:author="Jim Logan" w:date="2016-06-24T14:30:00Z">
+        <w:r>
+          <w:t>l</w:t>
+        </w:r>
+      </w:ins>
+      <w:r>
+        <w:t>y</w:t>
       </w:r>
       <w:proofErr w:type="spellEnd"/>
       <w:r>
@@ -1044,7 +1103,59 @@
     </w:p>
     <w:p>
       <w:r>
-        <w:t xml:space="preserve">While the rules as specified could be used for general inference, the requirements for SIMF inference are limited to those required for the SIMF use cases of federation. </w:t>
+        <w:t>While the rules</w:t>
+      </w:r>
+      <w:ins w:id="42" w:author="Jim Logan" w:date="2016-06-24T14:30:00Z">
+        <w:r>
+          <w:t>,</w:t>
+        </w:r>
+      </w:ins>
+      <w:r>
+        <w:t xml:space="preserve"> as specified</w:t>
+      </w:r>
+      <w:ins w:id="43" w:author="Jim Logan" w:date="2016-06-24T14:30:00Z">
+        <w:r>
+          <w:t>,</w:t>
+        </w:r>
+      </w:ins>
+      <w:r>
+        <w:t xml:space="preserve"> could be used for general </w:t>
+      </w:r>
+      <w:proofErr w:type="spellStart"/>
+      <w:r>
+        <w:t>inferenc</w:t>
+      </w:r>
+      <w:ins w:id="44" w:author="Jim Logan" w:date="2016-06-24T14:30:00Z">
+        <w:r>
+          <w:t>ing</w:t>
+        </w:r>
+      </w:ins>
+      <w:proofErr w:type="spellEnd"/>
+      <w:del w:id="45" w:author="Jim Logan" w:date="2016-06-24T14:30:00Z">
+        <w:r>
+          <w:delText>e</w:delText>
+        </w:r>
+      </w:del>
+      <w:r>
+        <w:t xml:space="preserve">, the requirements for SIMF </w:t>
+      </w:r>
+      <w:proofErr w:type="spellStart"/>
+      <w:r>
+        <w:t>inferenc</w:t>
+      </w:r>
+      <w:ins w:id="46" w:author="Jim Logan" w:date="2016-06-24T14:30:00Z">
+        <w:r>
+          <w:t>ing</w:t>
+        </w:r>
+      </w:ins>
+      <w:proofErr w:type="spellEnd"/>
+      <w:del w:id="47" w:author="Jim Logan" w:date="2016-06-24T14:30:00Z">
+        <w:r>
+          <w:delText>e</w:delText>
+        </w:r>
+      </w:del>
+      <w:r>
+        <w:t xml:space="preserve"> are limited to those required for the SIMF use cases of federation. </w:t>
       </w:r>
     </w:p>
     <w:p>
@@ -1067,7 +1178,23 @@
         <w:t>rules is limited to forward chaining</w:t>
       </w:r>
       <w:r>
-        <w:t>. Other than the implication of the rule, rules are not required to infer other r</w:t>
+        <w:t xml:space="preserve">. Other than the implication of </w:t>
+      </w:r>
+      <w:del w:id="48" w:author="Jim Logan" w:date="2016-06-24T14:31:00Z">
+        <w:r>
+          <w:delText xml:space="preserve">the </w:delText>
+        </w:r>
+      </w:del>
+      <w:ins w:id="49" w:author="Jim Logan" w:date="2016-06-24T14:31:00Z">
+        <w:r>
+          <w:t>a</w:t>
+        </w:r>
+        <w:r>
+          <w:t xml:space="preserve"> </w:t>
+        </w:r>
+      </w:ins>
+      <w:r>
+        <w:t>rule, rules are not required to infer other r</w:t>
       </w:r>
       <w:r>
         <w:t>ules to make a model consistent</w:t>
@@ -1086,7 +1213,29 @@
       </w:r>
       <w:r>
         <w:lastRenderedPageBreak/>
-        <w:t xml:space="preserve">additional capabilities but those capabilities are not required by SIMF. For example, it is not required that two identities be asserted to be the same individual to satisfy a model – in many cases such situations are errors and </w:t>
+        <w:t>additional capabilities</w:t>
+      </w:r>
+      <w:ins w:id="50" w:author="Jim Logan" w:date="2016-06-24T14:35:00Z">
+        <w:r>
+          <w:t>,</w:t>
+        </w:r>
+      </w:ins>
+      <w:r>
+        <w:t xml:space="preserve"> but those capabilities are not required by SIMF. </w:t>
+      </w:r>
+      <w:commentRangeStart w:id="51"/>
+      <w:r>
+        <w:t>For example, it is not required that two identities be asserted to be the same individual to satisfy a model</w:t>
+      </w:r>
+      <w:commentRangeEnd w:id="51"/>
+      <w:r>
+        <w:rPr>
+          <w:rStyle w:val="CommentReference"/>
+        </w:rPr>
+        <w:commentReference w:id="51"/>
+      </w:r>
+      <w:r>
+        <w:t xml:space="preserve"> – in many cases such situations are errors and </w:t>
       </w:r>
       <w:r>
         <w:rPr>
@@ -1114,7 +1263,20 @@
     </w:p>
     <w:p>
       <w:r>
-        <w:t>SIMF does not define a general rules language, optional extensions could be defined for such general rules.</w:t>
+        <w:t>SIMF does not define a general rules language</w:t>
+      </w:r>
+      <w:del w:id="52" w:author="Jim Logan" w:date="2016-06-24T14:38:00Z">
+        <w:r>
+          <w:delText>, o</w:delText>
+        </w:r>
+      </w:del>
+      <w:ins w:id="53" w:author="Jim Logan" w:date="2016-06-24T14:38:00Z">
+        <w:r>
+          <w:t>. O</w:t>
+        </w:r>
+      </w:ins>
+      <w:r>
+        <w:t>ptional extensions could be defined for such general rules.</w:t>
       </w:r>
     </w:p>
     <w:p>
@@ -1144,8 +1306,16 @@
           <w:numId w:val="1"/>
         </w:numPr>
       </w:pPr>
+      <w:commentRangeStart w:id="54"/>
       <w:r>
         <w:t>Operate over SIMF context and relationships</w:t>
+      </w:r>
+      <w:commentRangeEnd w:id="54"/>
+      <w:r>
+        <w:rPr>
+          <w:rStyle w:val="CommentReference"/>
+        </w:rPr>
+        <w:commentReference w:id="54"/>
       </w:r>
     </w:p>
     <w:p>
@@ -1156,8 +1326,33 @@
           <w:numId w:val="1"/>
         </w:numPr>
       </w:pPr>
-      <w:r>
-        <w:t>Be contextualized and subject to other rules</w:t>
+      <w:commentRangeStart w:id="55"/>
+      <w:r>
+        <w:t xml:space="preserve">Be contextualized </w:t>
+      </w:r>
+      <w:commentRangeEnd w:id="55"/>
+      <w:r>
+        <w:rPr>
+          <w:rStyle w:val="CommentReference"/>
+        </w:rPr>
+        <w:commentReference w:id="55"/>
+      </w:r>
+      <w:r>
+        <w:t xml:space="preserve">and </w:t>
+      </w:r>
+      <w:commentRangeStart w:id="56"/>
+      <w:r>
+        <w:t xml:space="preserve">subject to </w:t>
+      </w:r>
+      <w:commentRangeEnd w:id="56"/>
+      <w:r>
+        <w:rPr>
+          <w:rStyle w:val="CommentReference"/>
+        </w:rPr>
+        <w:commentReference w:id="56"/>
+      </w:r>
+      <w:r>
+        <w:t>other rules</w:t>
       </w:r>
     </w:p>
     <w:p>
@@ -1176,6 +1371,8 @@
       <w:r>
         <w:t>The SIMF RFP requires semantic grounding of the SIMF language. We are soliciting input as to the best language with which to formalize the SIMF rules</w:t>
       </w:r>
+      <w:bookmarkStart w:id="57" w:name="_GoBack"/>
+      <w:bookmarkEnd w:id="57"/>
       <w:r>
         <w:t xml:space="preserve"> and any assistance as can be provided for such grounding</w:t>
       </w:r>
@@ -1413,10 +1610,7 @@
         <w:annotationRef/>
       </w:r>
       <w:r>
-        <w:t xml:space="preserve">Typo: </w:t>
-      </w:r>
-      <w:r>
-        <w:t>“</w:t>
+        <w:t>Typo: “</w:t>
       </w:r>
       <w:proofErr w:type="spellStart"/>
       <w:r>
@@ -1426,8 +1620,6 @@
       <w:r>
         <w:t>” in Map Rule.</w:t>
       </w:r>
-      <w:bookmarkStart w:id="35" w:name="_GoBack"/>
-      <w:bookmarkEnd w:id="35"/>
     </w:p>
   </w:comment>
   <w:comment w:id="33" w:author="Jim Logan" w:date="2016-06-23T11:53:00Z" w:initials="JL">
@@ -1443,6 +1635,110 @@
       </w:r>
       <w:r>
         <w:t>General MM comment: what does “map rule of {redefines constrains, redefines stated by}” mean? I don’t know how to map that to OWL.</w:t>
+      </w:r>
+    </w:p>
+  </w:comment>
+  <w:comment w:id="35" w:author="Jim Logan" w:date="2016-06-24T14:25:00Z" w:initials="JL">
+    <w:p>
+      <w:pPr>
+        <w:pStyle w:val="CommentText"/>
+      </w:pPr>
+      <w:r>
+        <w:rPr>
+          <w:rStyle w:val="CommentReference"/>
+        </w:rPr>
+        <w:annotationRef/>
+      </w:r>
+      <w:r>
+        <w:t>Typo: “</w:t>
+      </w:r>
+      <w:proofErr w:type="spellStart"/>
+      <w:r>
+        <w:t>ownes</w:t>
+      </w:r>
+      <w:proofErr w:type="spellEnd"/>
+      <w:r>
+        <w:t>"—occurs multiple times</w:t>
+      </w:r>
+    </w:p>
+  </w:comment>
+  <w:comment w:id="37" w:author="Jim Logan" w:date="2016-06-24T14:28:00Z" w:initials="JL">
+    <w:p>
+      <w:pPr>
+        <w:pStyle w:val="CommentText"/>
+      </w:pPr>
+      <w:r>
+        <w:rPr>
+          <w:rStyle w:val="CommentReference"/>
+        </w:rPr>
+        <w:annotationRef/>
+      </w:r>
+      <w:r>
+        <w:t>I don’t know what this means.</w:t>
+      </w:r>
+    </w:p>
+  </w:comment>
+  <w:comment w:id="51" w:author="Jim Logan" w:date="2016-06-24T14:37:00Z" w:initials="JL">
+    <w:p>
+      <w:pPr>
+        <w:pStyle w:val="CommentText"/>
+      </w:pPr>
+      <w:r>
+        <w:rPr>
+          <w:rStyle w:val="CommentReference"/>
+        </w:rPr>
+        <w:annotationRef/>
+      </w:r>
+      <w:r>
+        <w:t>When would a tableaux reasoner do this? I guess Elisa will understand, but I don’t.</w:t>
+      </w:r>
+    </w:p>
+  </w:comment>
+  <w:comment w:id="54" w:author="Jim Logan" w:date="2016-06-24T14:39:00Z" w:initials="JL">
+    <w:p>
+      <w:pPr>
+        <w:pStyle w:val="CommentText"/>
+      </w:pPr>
+      <w:r>
+        <w:rPr>
+          <w:rStyle w:val="CommentReference"/>
+        </w:rPr>
+        <w:annotationRef/>
+      </w:r>
+      <w:r>
+        <w:t>I don’t know what this means.</w:t>
+      </w:r>
+    </w:p>
+  </w:comment>
+  <w:comment w:id="55" w:author="Jim Logan" w:date="2016-06-24T14:40:00Z" w:initials="JL">
+    <w:p>
+      <w:pPr>
+        <w:pStyle w:val="CommentText"/>
+      </w:pPr>
+      <w:r>
+        <w:rPr>
+          <w:rStyle w:val="CommentReference"/>
+        </w:rPr>
+        <w:annotationRef/>
+      </w:r>
+      <w:r>
+        <w:t>By what?</w:t>
+      </w:r>
+    </w:p>
+  </w:comment>
+  <w:comment w:id="56" w:author="Jim Logan" w:date="2016-06-24T14:40:00Z" w:initials="JL">
+    <w:p>
+      <w:pPr>
+        <w:pStyle w:val="CommentText"/>
+      </w:pPr>
+      <w:r>
+        <w:rPr>
+          <w:rStyle w:val="CommentReference"/>
+        </w:rPr>
+        <w:annotationRef/>
+      </w:r>
+      <w:r>
+        <w:t>What does this mean? “Extended by”, maybe?</w:t>
       </w:r>
     </w:p>
   </w:comment>

</xml_diff>